<commit_message>
add print and done profiling
</commit_message>
<xml_diff>
--- a/report.docx
+++ b/report.docx
@@ -371,7 +371,7 @@
         </w:rPr>
         <w:t xml:space="preserve">Преподаватель: </w:t>
       </w:r>
-      <w:hyperlink r:id="rId5" w:history="1">
+      <w:hyperlink r:id="rId6" w:history="1">
         <w:r>
           <w:rPr>
             <w:rStyle w:val="a4"/>
@@ -993,6 +993,734 @@
           <w:lang w:val="en-US"/>
         </w:rPr>
       </w:pPr>
+      <w:r>
+        <w:rPr>
+          <w:rFonts w:ascii="Times New Roman" w:hAnsi="Times New Roman"/>
+          <w:sz w:val="28"/>
+          <w:lang w:val="en-US"/>
+        </w:rPr>
+        <w:t>$ g++ -Wall -pg -o profile main.cpp</w:t>
+      </w:r>
+    </w:p>
+    <w:p>
+      <w:pPr>
+        <w:rPr>
+          <w:rFonts w:ascii="Times New Roman" w:hAnsi="Times New Roman"/>
+          <w:sz w:val="28"/>
+          <w:lang w:val="en-US"/>
+        </w:rPr>
+      </w:pPr>
+      <w:r>
+        <w:rPr>
+          <w:rFonts w:ascii="Times New Roman" w:hAnsi="Times New Roman"/>
+          <w:sz w:val="28"/>
+          <w:lang w:val="en-US"/>
+        </w:rPr>
+        <w:t>In file included from main.cpp:5:</w:t>
+      </w:r>
+    </w:p>
+    <w:p>
+      <w:pPr>
+        <w:rPr>
+          <w:rFonts w:ascii="Times New Roman" w:hAnsi="Times New Roman"/>
+          <w:sz w:val="28"/>
+          <w:lang w:val="en-US"/>
+        </w:rPr>
+      </w:pPr>
+      <w:r>
+        <w:rPr>
+          <w:rFonts w:ascii="Times New Roman" w:hAnsi="Times New Roman"/>
+          <w:sz w:val="28"/>
+          <w:lang w:val="en-US"/>
+        </w:rPr>
+        <w:t>TAvl.h: In instantiation of ‘TAvl&lt;K, V</w:t>
+      </w:r>
+      <w:proofErr w:type="gramStart"/>
+      <w:r>
+        <w:rPr>
+          <w:rFonts w:ascii="Times New Roman" w:hAnsi="Times New Roman"/>
+          <w:sz w:val="28"/>
+          <w:lang w:val="en-US"/>
+        </w:rPr>
+        <w:t>&gt;::</w:t>
+      </w:r>
+      <w:proofErr w:type="gramEnd"/>
+      <w:r>
+        <w:rPr>
+          <w:rFonts w:ascii="Times New Roman" w:hAnsi="Times New Roman"/>
+          <w:sz w:val="28"/>
+          <w:lang w:val="en-US"/>
+        </w:rPr>
+        <w:t>TAvlNode* TAvl&lt;K, V&gt;::Rebalance(TAvl&lt;K, V&gt;::TAvlNode*) [with K = TVector; V = long unsigned int]’:</w:t>
+      </w:r>
+    </w:p>
+    <w:p>
+      <w:pPr>
+        <w:rPr>
+          <w:rFonts w:ascii="Times New Roman" w:hAnsi="Times New Roman"/>
+          <w:sz w:val="28"/>
+          <w:lang w:val="en-US"/>
+        </w:rPr>
+      </w:pPr>
+      <w:r>
+        <w:rPr>
+          <w:rFonts w:ascii="Times New Roman" w:hAnsi="Times New Roman"/>
+          <w:sz w:val="28"/>
+          <w:lang w:val="en-US"/>
+        </w:rPr>
+        <w:t>TAvl.h:109:10:   required from ‘TAvl&lt;K, V</w:t>
+      </w:r>
+      <w:proofErr w:type="gramStart"/>
+      <w:r>
+        <w:rPr>
+          <w:rFonts w:ascii="Times New Roman" w:hAnsi="Times New Roman"/>
+          <w:sz w:val="28"/>
+          <w:lang w:val="en-US"/>
+        </w:rPr>
+        <w:t>&gt;::</w:t>
+      </w:r>
+      <w:proofErr w:type="gramEnd"/>
+      <w:r>
+        <w:rPr>
+          <w:rFonts w:ascii="Times New Roman" w:hAnsi="Times New Roman"/>
+          <w:sz w:val="28"/>
+          <w:lang w:val="en-US"/>
+        </w:rPr>
+        <w:t>TAvlNode* TAvl&lt;K, V&gt;::InsertPrint(TAvl&lt;K, V&gt;::TAvlNode*, K, V) [with K = TVector; V = long unsigned int]’</w:t>
+      </w:r>
+    </w:p>
+    <w:p>
+      <w:pPr>
+        <w:rPr>
+          <w:rFonts w:ascii="Times New Roman" w:hAnsi="Times New Roman"/>
+          <w:sz w:val="28"/>
+          <w:lang w:val="en-US"/>
+        </w:rPr>
+      </w:pPr>
+      <w:r>
+        <w:rPr>
+          <w:rFonts w:ascii="Times New Roman" w:hAnsi="Times New Roman"/>
+          <w:sz w:val="28"/>
+          <w:lang w:val="en-US"/>
+        </w:rPr>
+        <w:t>TAvl.h:252:10:   required from ‘void TAvl&lt;K, V</w:t>
+      </w:r>
+      <w:proofErr w:type="gramStart"/>
+      <w:r>
+        <w:rPr>
+          <w:rFonts w:ascii="Times New Roman" w:hAnsi="Times New Roman"/>
+          <w:sz w:val="28"/>
+          <w:lang w:val="en-US"/>
+        </w:rPr>
+        <w:t>&gt;::</w:t>
+      </w:r>
+      <w:proofErr w:type="gramEnd"/>
+      <w:r>
+        <w:rPr>
+          <w:rFonts w:ascii="Times New Roman" w:hAnsi="Times New Roman"/>
+          <w:sz w:val="28"/>
+          <w:lang w:val="en-US"/>
+        </w:rPr>
+        <w:t xml:space="preserve">AddPrint(K, V) [with K = TVector; V = long unsigned int]’     </w:t>
+      </w:r>
+    </w:p>
+    <w:p>
+      <w:pPr>
+        <w:rPr>
+          <w:rFonts w:ascii="Times New Roman" w:hAnsi="Times New Roman"/>
+          <w:sz w:val="28"/>
+          <w:lang w:val="en-US"/>
+        </w:rPr>
+      </w:pPr>
+      <w:r>
+        <w:rPr>
+          <w:rFonts w:ascii="Times New Roman" w:hAnsi="Times New Roman"/>
+          <w:sz w:val="28"/>
+          <w:lang w:val="en-US"/>
+        </w:rPr>
+        <w:t>ActionTAvl.h:121:33:   required from here</w:t>
+      </w:r>
+    </w:p>
+    <w:p>
+      <w:pPr>
+        <w:rPr>
+          <w:rFonts w:ascii="Times New Roman" w:hAnsi="Times New Roman"/>
+          <w:sz w:val="28"/>
+          <w:lang w:val="en-US"/>
+        </w:rPr>
+      </w:pPr>
+      <w:r>
+        <w:rPr>
+          <w:rFonts w:ascii="Times New Roman" w:hAnsi="Times New Roman"/>
+          <w:sz w:val="28"/>
+          <w:lang w:val="en-US"/>
+        </w:rPr>
+        <w:t>TAvl.h:80:28: warning: comparison of integer expressions of different signedness: ‘uint64_t’ {aka ‘long unsigned int’} and ‘int’ [-Wsign-compare]</w:t>
+      </w:r>
+    </w:p>
+    <w:p>
+      <w:pPr>
+        <w:rPr>
+          <w:rFonts w:ascii="Times New Roman" w:hAnsi="Times New Roman"/>
+          <w:sz w:val="28"/>
+          <w:lang w:val="en-US"/>
+        </w:rPr>
+      </w:pPr>
+      <w:r>
+        <w:rPr>
+          <w:rFonts w:ascii="Times New Roman" w:hAnsi="Times New Roman"/>
+          <w:sz w:val="28"/>
+          <w:lang w:val="en-US"/>
+        </w:rPr>
+        <w:t xml:space="preserve">   80 |    if (Balance(node-&gt;left) == -1) {</w:t>
+      </w:r>
+    </w:p>
+    <w:p>
+      <w:pPr>
+        <w:rPr>
+          <w:rFonts w:ascii="Times New Roman" w:hAnsi="Times New Roman"/>
+          <w:sz w:val="28"/>
+          <w:lang w:val="en-US"/>
+        </w:rPr>
+      </w:pPr>
+    </w:p>
+    <w:p>
+      <w:pPr>
+        <w:rPr>
+          <w:rFonts w:ascii="Times New Roman" w:hAnsi="Times New Roman"/>
+          <w:sz w:val="28"/>
+        </w:rPr>
+      </w:pPr>
+      <w:r>
+        <w:rPr>
+          <w:rFonts w:ascii="Times New Roman" w:hAnsi="Times New Roman"/>
+          <w:sz w:val="28"/>
+        </w:rPr>
+        <w:t>Исправляю</w:t>
+      </w:r>
+      <w:r>
+        <w:rPr>
+          <w:rFonts w:ascii="Times New Roman" w:hAnsi="Times New Roman"/>
+          <w:sz w:val="28"/>
+        </w:rPr>
+        <w:t xml:space="preserve"> </w:t>
+      </w:r>
+      <w:r>
+        <w:rPr>
+          <w:rFonts w:ascii="Times New Roman" w:hAnsi="Times New Roman"/>
+          <w:sz w:val="28"/>
+          <w:lang w:val="en-US"/>
+        </w:rPr>
+        <w:t>u</w:t>
+      </w:r>
+      <w:r>
+        <w:rPr>
+          <w:rFonts w:ascii="Times New Roman" w:hAnsi="Times New Roman"/>
+          <w:sz w:val="28"/>
+          <w:lang w:val="en-US"/>
+        </w:rPr>
+        <w:t>int</w:t>
+      </w:r>
+      <w:r>
+        <w:rPr>
+          <w:rFonts w:ascii="Times New Roman" w:hAnsi="Times New Roman"/>
+          <w:sz w:val="28"/>
+        </w:rPr>
+        <w:t>64_</w:t>
+      </w:r>
+      <w:r>
+        <w:rPr>
+          <w:rFonts w:ascii="Times New Roman" w:hAnsi="Times New Roman"/>
+          <w:sz w:val="28"/>
+          <w:lang w:val="en-US"/>
+        </w:rPr>
+        <w:t>t</w:t>
+      </w:r>
+      <w:r>
+        <w:rPr>
+          <w:rFonts w:ascii="Times New Roman" w:hAnsi="Times New Roman"/>
+          <w:sz w:val="28"/>
+        </w:rPr>
+        <w:t xml:space="preserve"> </w:t>
+      </w:r>
+      <w:r>
+        <w:rPr>
+          <w:rFonts w:ascii="Times New Roman" w:hAnsi="Times New Roman"/>
+          <w:sz w:val="28"/>
+        </w:rPr>
+        <w:t xml:space="preserve">на </w:t>
+      </w:r>
+      <w:r>
+        <w:rPr>
+          <w:rFonts w:ascii="Times New Roman" w:hAnsi="Times New Roman"/>
+          <w:sz w:val="28"/>
+          <w:lang w:val="en-US"/>
+        </w:rPr>
+        <w:t>int</w:t>
+      </w:r>
+      <w:r>
+        <w:rPr>
+          <w:rFonts w:ascii="Times New Roman" w:hAnsi="Times New Roman"/>
+          <w:sz w:val="28"/>
+        </w:rPr>
+        <w:t>64_</w:t>
+      </w:r>
+      <w:r>
+        <w:rPr>
+          <w:rFonts w:ascii="Times New Roman" w:hAnsi="Times New Roman"/>
+          <w:sz w:val="28"/>
+          <w:lang w:val="en-US"/>
+        </w:rPr>
+        <w:t>t</w:t>
+      </w:r>
+    </w:p>
+    <w:p>
+      <w:pPr>
+        <w:rPr>
+          <w:rFonts w:ascii="Times New Roman" w:hAnsi="Times New Roman"/>
+          <w:sz w:val="28"/>
+          <w:lang w:val="en-US"/>
+        </w:rPr>
+      </w:pPr>
+      <w:r>
+        <w:rPr>
+          <w:rFonts w:ascii="Times New Roman" w:hAnsi="Times New Roman"/>
+          <w:sz w:val="28"/>
+          <w:lang w:val="en-US"/>
+        </w:rPr>
+        <w:t>$ g++ -Wall -pg -o profile main.cpp</w:t>
+      </w:r>
+    </w:p>
+    <w:p>
+      <w:pPr>
+        <w:rPr>
+          <w:rFonts w:ascii="Times New Roman" w:hAnsi="Times New Roman"/>
+          <w:sz w:val="28"/>
+          <w:lang w:val="en-US"/>
+        </w:rPr>
+      </w:pPr>
+      <w:proofErr w:type="gramStart"/>
+      <w:r>
+        <w:rPr>
+          <w:rFonts w:ascii="Times New Roman" w:hAnsi="Times New Roman"/>
+          <w:sz w:val="28"/>
+          <w:lang w:val="en-US"/>
+        </w:rPr>
+        <w:t xml:space="preserve">$ </w:t>
+      </w:r>
+      <w:r>
+        <w:rPr>
+          <w:rFonts w:ascii="Times New Roman" w:hAnsi="Times New Roman"/>
+          <w:sz w:val="28"/>
+          <w:lang w:val="en-US"/>
+        </w:rPr>
+        <w:t>.</w:t>
+      </w:r>
+      <w:proofErr w:type="gramEnd"/>
+      <w:r>
+        <w:rPr>
+          <w:rFonts w:ascii="Times New Roman" w:hAnsi="Times New Roman"/>
+          <w:sz w:val="28"/>
+          <w:lang w:val="en-US"/>
+        </w:rPr>
+        <w:t>/</w:t>
+      </w:r>
+      <w:r>
+        <w:rPr>
+          <w:rFonts w:ascii="Times New Roman" w:hAnsi="Times New Roman"/>
+          <w:sz w:val="28"/>
+          <w:lang w:val="en-US"/>
+        </w:rPr>
+        <w:t xml:space="preserve">profile </w:t>
+      </w:r>
+    </w:p>
+    <w:p>
+      <w:pPr>
+        <w:rPr>
+          <w:rFonts w:ascii="Times New Roman" w:hAnsi="Times New Roman"/>
+          <w:sz w:val="28"/>
+          <w:lang w:val="en-US"/>
+        </w:rPr>
+      </w:pPr>
+      <w:r>
+        <w:rPr>
+          <w:rFonts w:ascii="Times New Roman" w:hAnsi="Times New Roman"/>
+          <w:sz w:val="28"/>
+          <w:lang w:val="en-US"/>
+        </w:rPr>
+        <w:t>+ irojgr 43</w:t>
+      </w:r>
+    </w:p>
+    <w:p>
+      <w:pPr>
+        <w:rPr>
+          <w:rFonts w:ascii="Times New Roman" w:hAnsi="Times New Roman"/>
+          <w:sz w:val="28"/>
+          <w:lang w:val="en-US"/>
+        </w:rPr>
+      </w:pPr>
+      <w:r>
+        <w:rPr>
+          <w:rFonts w:ascii="Times New Roman" w:hAnsi="Times New Roman"/>
+          <w:sz w:val="28"/>
+          <w:lang w:val="en-US"/>
+        </w:rPr>
+        <w:t>+ i 43</w:t>
+      </w:r>
+    </w:p>
+    <w:p>
+      <w:pPr>
+        <w:rPr>
+          <w:rFonts w:ascii="Times New Roman" w:hAnsi="Times New Roman"/>
+          <w:sz w:val="28"/>
+          <w:lang w:val="en-US"/>
+        </w:rPr>
+      </w:pPr>
+      <w:r>
+        <w:rPr>
+          <w:rFonts w:ascii="Times New Roman" w:hAnsi="Times New Roman"/>
+          <w:sz w:val="28"/>
+          <w:lang w:val="en-US"/>
+        </w:rPr>
+        <w:t xml:space="preserve">+ </w:t>
+      </w:r>
+      <w:proofErr w:type="gramStart"/>
+      <w:r>
+        <w:rPr>
+          <w:rFonts w:ascii="Times New Roman" w:hAnsi="Times New Roman"/>
+          <w:sz w:val="28"/>
+          <w:lang w:val="en-US"/>
+        </w:rPr>
+        <w:t>b,obomvIIMC</w:t>
+      </w:r>
+      <w:proofErr w:type="gramEnd"/>
+      <w:r>
+        <w:rPr>
+          <w:rFonts w:ascii="Times New Roman" w:hAnsi="Times New Roman"/>
+          <w:sz w:val="28"/>
+          <w:lang w:val="en-US"/>
+        </w:rPr>
+        <w:t>9V 5</w:t>
+      </w:r>
+    </w:p>
+    <w:p>
+      <w:pPr>
+        <w:rPr>
+          <w:rFonts w:ascii="Times New Roman" w:hAnsi="Times New Roman"/>
+          <w:sz w:val="28"/>
+          <w:lang w:val="en-US"/>
+        </w:rPr>
+      </w:pPr>
+      <w:r>
+        <w:rPr>
+          <w:rFonts w:ascii="Times New Roman" w:hAnsi="Times New Roman"/>
+          <w:sz w:val="28"/>
+          <w:lang w:val="en-US"/>
+        </w:rPr>
+        <w:t>+ t-4l4kg0 7</w:t>
+      </w:r>
+    </w:p>
+    <w:p>
+      <w:pPr>
+        <w:rPr>
+          <w:rFonts w:ascii="Times New Roman" w:hAnsi="Times New Roman"/>
+          <w:sz w:val="28"/>
+          <w:lang w:val="en-US"/>
+        </w:rPr>
+      </w:pPr>
+      <w:r>
+        <w:rPr>
+          <w:rFonts w:ascii="Times New Roman" w:hAnsi="Times New Roman"/>
+          <w:sz w:val="28"/>
+          <w:lang w:val="en-US"/>
+        </w:rPr>
+        <w:t>- irojgr</w:t>
+      </w:r>
+    </w:p>
+    <w:p>
+      <w:pPr>
+        <w:rPr>
+          <w:rFonts w:ascii="Times New Roman" w:hAnsi="Times New Roman"/>
+          <w:sz w:val="28"/>
+          <w:lang w:val="en-US"/>
+        </w:rPr>
+      </w:pPr>
+      <w:r>
+        <w:rPr>
+          <w:rFonts w:ascii="Times New Roman" w:hAnsi="Times New Roman"/>
+          <w:sz w:val="28"/>
+          <w:lang w:val="en-US"/>
+        </w:rPr>
+        <w:t>! S res.txt</w:t>
+      </w:r>
+    </w:p>
+    <w:p>
+      <w:pPr>
+        <w:rPr>
+          <w:rFonts w:ascii="Times New Roman" w:hAnsi="Times New Roman"/>
+          <w:sz w:val="28"/>
+          <w:lang w:val="en-US"/>
+        </w:rPr>
+      </w:pPr>
+      <w:r>
+        <w:rPr>
+          <w:rFonts w:ascii="Times New Roman" w:hAnsi="Times New Roman"/>
+          <w:sz w:val="28"/>
+          <w:lang w:val="en-US"/>
+        </w:rPr>
+        <w:t>i</w:t>
+      </w:r>
+    </w:p>
+    <w:p>
+      <w:pPr>
+        <w:rPr>
+          <w:rFonts w:ascii="Times New Roman" w:hAnsi="Times New Roman"/>
+          <w:sz w:val="28"/>
+          <w:lang w:val="en-US"/>
+        </w:rPr>
+      </w:pPr>
+      <w:r>
+        <w:rPr>
+          <w:rFonts w:ascii="Times New Roman" w:hAnsi="Times New Roman"/>
+          <w:sz w:val="28"/>
+          <w:lang w:val="en-US"/>
+        </w:rPr>
+        <w:t>irojgr</w:t>
+      </w:r>
+    </w:p>
+    <w:p>
+      <w:pPr>
+        <w:rPr>
+          <w:rFonts w:ascii="Times New Roman" w:hAnsi="Times New Roman"/>
+          <w:sz w:val="28"/>
+          <w:lang w:val="en-US"/>
+        </w:rPr>
+      </w:pPr>
+      <w:r>
+        <w:rPr>
+          <w:rFonts w:ascii="Times New Roman" w:hAnsi="Times New Roman"/>
+          <w:sz w:val="28"/>
+          <w:lang w:val="en-US"/>
+        </w:rPr>
+        <w:t>?</w:t>
+      </w:r>
+    </w:p>
+    <w:p>
+      <w:pPr>
+        <w:rPr>
+          <w:rFonts w:ascii="Times New Roman" w:hAnsi="Times New Roman"/>
+          <w:sz w:val="28"/>
+          <w:lang w:val="en-US"/>
+        </w:rPr>
+      </w:pPr>
+      <w:r>
+        <w:rPr>
+          <w:rFonts w:ascii="Times New Roman" w:hAnsi="Times New Roman"/>
+          <w:sz w:val="28"/>
+          <w:lang w:val="en-US"/>
+        </w:rPr>
+        <w:t>OK</w:t>
+      </w:r>
+    </w:p>
+    <w:p>
+      <w:pPr>
+        <w:rPr>
+          <w:rFonts w:ascii="Times New Roman" w:hAnsi="Times New Roman"/>
+          <w:sz w:val="28"/>
+          <w:lang w:val="en-US"/>
+        </w:rPr>
+      </w:pPr>
+      <w:r>
+        <w:rPr>
+          <w:rFonts w:ascii="Times New Roman" w:hAnsi="Times New Roman"/>
+          <w:sz w:val="28"/>
+          <w:lang w:val="en-US"/>
+        </w:rPr>
+        <w:t>OK</w:t>
+      </w:r>
+    </w:p>
+    <w:p>
+      <w:pPr>
+        <w:rPr>
+          <w:rFonts w:ascii="Times New Roman" w:hAnsi="Times New Roman"/>
+          <w:sz w:val="28"/>
+          <w:lang w:val="en-US"/>
+        </w:rPr>
+      </w:pPr>
+      <w:r>
+        <w:rPr>
+          <w:rFonts w:ascii="Times New Roman" w:hAnsi="Times New Roman"/>
+          <w:sz w:val="28"/>
+          <w:lang w:val="en-US"/>
+        </w:rPr>
+        <w:t>OK</w:t>
+      </w:r>
+    </w:p>
+    <w:p>
+      <w:pPr>
+        <w:rPr>
+          <w:rFonts w:ascii="Times New Roman" w:hAnsi="Times New Roman"/>
+          <w:sz w:val="28"/>
+          <w:lang w:val="en-US"/>
+        </w:rPr>
+      </w:pPr>
+      <w:r>
+        <w:rPr>
+          <w:rFonts w:ascii="Times New Roman" w:hAnsi="Times New Roman"/>
+          <w:sz w:val="28"/>
+          <w:lang w:val="en-US"/>
+        </w:rPr>
+        <w:t>OK</w:t>
+      </w:r>
+    </w:p>
+    <w:p>
+      <w:pPr>
+        <w:rPr>
+          <w:rFonts w:ascii="Times New Roman" w:hAnsi="Times New Roman"/>
+          <w:sz w:val="28"/>
+          <w:lang w:val="en-US"/>
+        </w:rPr>
+      </w:pPr>
+      <w:r>
+        <w:rPr>
+          <w:rFonts w:ascii="Times New Roman" w:hAnsi="Times New Roman"/>
+          <w:sz w:val="28"/>
+          <w:lang w:val="en-US"/>
+        </w:rPr>
+        <w:t>OK</w:t>
+      </w:r>
+    </w:p>
+    <w:p>
+      <w:pPr>
+        <w:rPr>
+          <w:rFonts w:ascii="Times New Roman" w:hAnsi="Times New Roman"/>
+          <w:sz w:val="28"/>
+          <w:lang w:val="en-US"/>
+        </w:rPr>
+      </w:pPr>
+      <w:r>
+        <w:rPr>
+          <w:rFonts w:ascii="Times New Roman" w:hAnsi="Times New Roman"/>
+          <w:sz w:val="28"/>
+          <w:lang w:val="en-US"/>
+        </w:rPr>
+        <w:t>OK</w:t>
+      </w:r>
+    </w:p>
+    <w:p>
+      <w:pPr>
+        <w:rPr>
+          <w:rFonts w:ascii="Times New Roman" w:hAnsi="Times New Roman"/>
+          <w:sz w:val="28"/>
+          <w:lang w:val="en-US"/>
+        </w:rPr>
+      </w:pPr>
+      <w:r>
+        <w:rPr>
+          <w:rFonts w:ascii="Times New Roman" w:hAnsi="Times New Roman"/>
+          <w:sz w:val="28"/>
+          <w:lang w:val="en-US"/>
+        </w:rPr>
+        <w:t>OK: 43</w:t>
+      </w:r>
+    </w:p>
+    <w:p>
+      <w:pPr>
+        <w:rPr>
+          <w:rFonts w:ascii="Times New Roman" w:hAnsi="Times New Roman"/>
+          <w:sz w:val="28"/>
+          <w:lang w:val="en-US"/>
+        </w:rPr>
+      </w:pPr>
+      <w:r>
+        <w:rPr>
+          <w:rFonts w:ascii="Times New Roman" w:hAnsi="Times New Roman"/>
+          <w:sz w:val="28"/>
+          <w:lang w:val="en-US"/>
+        </w:rPr>
+        <w:t>NoSuchWord</w:t>
+      </w:r>
+    </w:p>
+    <w:p>
+      <w:pPr>
+        <w:rPr>
+          <w:rFonts w:ascii="Times New Roman" w:hAnsi="Times New Roman"/>
+          <w:sz w:val="28"/>
+          <w:lang w:val="en-US"/>
+        </w:rPr>
+      </w:pPr>
+      <w:r>
+        <w:rPr>
+          <w:rFonts w:ascii="Times New Roman" w:hAnsi="Times New Roman"/>
+          <w:sz w:val="28"/>
+          <w:lang w:val="en-US"/>
+        </w:rPr>
+        <w:t xml:space="preserve">$ gprof profile &gt; </w:t>
+      </w:r>
+      <w:proofErr w:type="gramStart"/>
+      <w:r>
+        <w:rPr>
+          <w:rFonts w:ascii="Times New Roman" w:hAnsi="Times New Roman"/>
+          <w:sz w:val="28"/>
+          <w:lang w:val="en-US"/>
+        </w:rPr>
+        <w:t>profile.output</w:t>
+      </w:r>
+      <w:proofErr w:type="gramEnd"/>
+    </w:p>
+    <w:p>
+      <w:pPr>
+        <w:rPr>
+          <w:rFonts w:ascii="Times New Roman" w:hAnsi="Times New Roman"/>
+          <w:sz w:val="28"/>
+          <w:lang w:val="en-US"/>
+        </w:rPr>
+      </w:pPr>
+    </w:p>
+    <w:p>
+      <w:pPr>
+        <w:rPr>
+          <w:rFonts w:ascii="Times New Roman" w:hAnsi="Times New Roman"/>
+          <w:sz w:val="28"/>
+          <w:lang w:val="en-US"/>
+        </w:rPr>
+      </w:pPr>
+    </w:p>
+    <w:p>
+      <w:pPr>
+        <w:rPr>
+          <w:rFonts w:ascii="Times New Roman" w:hAnsi="Times New Roman"/>
+          <w:sz w:val="28"/>
+          <w:lang w:val="en-US"/>
+        </w:rPr>
+      </w:pPr>
+    </w:p>
+    <w:p>
+      <w:pPr>
+        <w:rPr>
+          <w:rFonts w:ascii="Times New Roman" w:hAnsi="Times New Roman"/>
+          <w:sz w:val="28"/>
+          <w:lang w:val="en-US"/>
+        </w:rPr>
+      </w:pPr>
+    </w:p>
+    <w:p>
+      <w:pPr>
+        <w:rPr>
+          <w:rFonts w:ascii="Times New Roman" w:hAnsi="Times New Roman"/>
+          <w:sz w:val="28"/>
+          <w:lang w:val="en-US"/>
+        </w:rPr>
+      </w:pPr>
+    </w:p>
+    <w:p>
+      <w:pPr>
+        <w:rPr>
+          <w:rFonts w:ascii="Times New Roman" w:hAnsi="Times New Roman"/>
+          <w:sz w:val="28"/>
+          <w:lang w:val="en-US"/>
+        </w:rPr>
+      </w:pPr>
     </w:p>
     <w:p>
       <w:pPr>
@@ -1014,26 +1742,1654 @@
           <w:lang w:val="en-US"/>
         </w:rPr>
       </w:pPr>
-    </w:p>
-    <w:p>
-      <w:pPr>
-        <w:jc w:val="center"/>
+      <w:r>
         <w:rPr>
           <w:rFonts w:ascii="Times New Roman" w:hAnsi="Times New Roman"/>
           <w:b/>
           <w:bCs/>
           <w:sz w:val="28"/>
-        </w:rPr>
-      </w:pPr>
-      <w:r>
+          <w:lang w:val="en-US"/>
+        </w:rPr>
+        <w:lastRenderedPageBreak/>
+        <w:t>dmalloc.h</w:t>
+      </w:r>
+    </w:p>
+    <w:p>
+      <w:pPr>
+        <w:rPr>
+          <w:rFonts w:ascii="Times New Roman" w:hAnsi="Times New Roman"/>
+          <w:sz w:val="28"/>
+          <w:lang w:val="en-US"/>
+        </w:rPr>
+      </w:pPr>
+    </w:p>
+    <w:p>
+      <w:pPr>
+        <w:rPr>
+          <w:rFonts w:ascii="Times New Roman" w:hAnsi="Times New Roman"/>
+          <w:sz w:val="28"/>
+        </w:rPr>
+      </w:pPr>
+      <w:r>
+        <w:rPr>
+          <w:rFonts w:ascii="Times New Roman" w:hAnsi="Times New Roman"/>
+          <w:sz w:val="28"/>
+          <w:lang w:val="en-US"/>
+        </w:rPr>
+        <w:t>eval</w:t>
+      </w:r>
+      <w:r>
+        <w:rPr>
+          <w:rFonts w:ascii="Times New Roman" w:hAnsi="Times New Roman"/>
+          <w:sz w:val="28"/>
+        </w:rPr>
+        <w:t xml:space="preserve"> </w:t>
+      </w:r>
+      <w:r>
+        <w:rPr>
+          <w:rFonts w:ascii="Times New Roman" w:hAnsi="Times New Roman"/>
+          <w:sz w:val="28"/>
+        </w:rPr>
+        <w:t>–</w:t>
+      </w:r>
+      <w:r>
+        <w:rPr>
+          <w:rFonts w:ascii="Times New Roman" w:hAnsi="Times New Roman"/>
+          <w:sz w:val="28"/>
+        </w:rPr>
+        <w:t xml:space="preserve"> </w:t>
+      </w:r>
+      <w:r>
+        <w:rPr>
+          <w:rFonts w:ascii="Times New Roman" w:hAnsi="Times New Roman"/>
+          <w:sz w:val="28"/>
+        </w:rPr>
+        <w:t xml:space="preserve">интерфейс </w:t>
+      </w:r>
+      <w:r>
+        <w:rPr>
+          <w:rFonts w:ascii="Times New Roman" w:hAnsi="Times New Roman"/>
+          <w:sz w:val="28"/>
+          <w:lang w:val="en-US"/>
+        </w:rPr>
+        <w:t>POSIX</w:t>
+      </w:r>
+      <w:r>
+        <w:rPr>
+          <w:rFonts w:ascii="Times New Roman" w:hAnsi="Times New Roman"/>
+          <w:sz w:val="28"/>
+        </w:rPr>
+        <w:t xml:space="preserve">. </w:t>
+      </w:r>
+      <w:r>
+        <w:rPr>
+          <w:rFonts w:ascii="Times New Roman" w:hAnsi="Times New Roman"/>
+          <w:sz w:val="28"/>
+        </w:rPr>
+        <w:t>примет аргумент и создаст из него команду, которая будет выполнена оболочкой.</w:t>
+      </w:r>
+    </w:p>
+    <w:p>
+      <w:pPr>
+        <w:rPr>
+          <w:rFonts w:ascii="Times New Roman" w:hAnsi="Times New Roman"/>
+          <w:sz w:val="28"/>
+        </w:rPr>
+      </w:pPr>
+      <w:r>
+        <w:rPr>
+          <w:rFonts w:ascii="Times New Roman" w:hAnsi="Times New Roman"/>
+          <w:sz w:val="28"/>
+          <w:lang w:val="en-US"/>
+        </w:rPr>
+        <w:t>command</w:t>
+      </w:r>
+      <w:r>
+        <w:rPr>
+          <w:rFonts w:ascii="Times New Roman" w:hAnsi="Times New Roman"/>
+          <w:sz w:val="28"/>
+        </w:rPr>
+        <w:t xml:space="preserve"> – </w:t>
+      </w:r>
+      <w:r>
+        <w:rPr>
+          <w:rFonts w:ascii="Times New Roman" w:hAnsi="Times New Roman"/>
+          <w:sz w:val="28"/>
+        </w:rPr>
+        <w:t>утилита указывающая выполнить команду</w:t>
+      </w:r>
+    </w:p>
+    <w:p>
+      <w:pPr>
+        <w:rPr>
+          <w:rFonts w:ascii="Times New Roman" w:hAnsi="Times New Roman"/>
+          <w:sz w:val="28"/>
+          <w:lang w:val="en-US"/>
+        </w:rPr>
+      </w:pPr>
+      <w:r>
+        <w:rPr>
+          <w:rFonts w:ascii="Times New Roman" w:hAnsi="Times New Roman"/>
+          <w:sz w:val="28"/>
+          <w:lang w:val="en-US"/>
+        </w:rPr>
+        <w:t xml:space="preserve">dmalloc </w:t>
+      </w:r>
+    </w:p>
+    <w:p>
+      <w:pPr>
+        <w:rPr>
+          <w:rFonts w:ascii="Times New Roman" w:hAnsi="Times New Roman"/>
+          <w:sz w:val="28"/>
+        </w:rPr>
+      </w:pPr>
+      <w:r>
+        <w:rPr>
+          <w:rFonts w:ascii="Times New Roman" w:hAnsi="Times New Roman"/>
+          <w:sz w:val="28"/>
+          <w:lang w:val="en-US"/>
+        </w:rPr>
+        <w:tab/>
+      </w:r>
+      <w:r>
+        <w:rPr>
+          <w:rFonts w:ascii="Times New Roman" w:hAnsi="Times New Roman"/>
+          <w:sz w:val="28"/>
+        </w:rPr>
+        <w:t>-</w:t>
+      </w:r>
+      <w:r>
+        <w:rPr>
+          <w:rFonts w:ascii="Times New Roman" w:hAnsi="Times New Roman"/>
+          <w:sz w:val="28"/>
+          <w:lang w:val="en-US"/>
+        </w:rPr>
+        <w:t>d</w:t>
+      </w:r>
+      <w:r>
+        <w:rPr>
+          <w:rFonts w:ascii="Times New Roman" w:hAnsi="Times New Roman"/>
+          <w:sz w:val="28"/>
+        </w:rPr>
+        <w:t xml:space="preserve"> &lt;</w:t>
+      </w:r>
+      <w:r>
+        <w:rPr>
+          <w:rFonts w:ascii="Times New Roman" w:hAnsi="Times New Roman"/>
+          <w:sz w:val="28"/>
+        </w:rPr>
+        <w:t>число</w:t>
+      </w:r>
+      <w:r>
+        <w:rPr>
+          <w:rFonts w:ascii="Times New Roman" w:hAnsi="Times New Roman"/>
+          <w:sz w:val="28"/>
+        </w:rPr>
+        <w:t xml:space="preserve">&gt; </w:t>
+      </w:r>
+      <w:r>
+        <w:rPr>
+          <w:rFonts w:ascii="Times New Roman" w:hAnsi="Times New Roman"/>
+          <w:sz w:val="28"/>
+        </w:rPr>
+        <w:t>опция, указывающая уровень подробности проверок</w:t>
+      </w:r>
+    </w:p>
+    <w:p>
+      <w:pPr>
+        <w:rPr>
+          <w:rFonts w:ascii="Times New Roman" w:hAnsi="Times New Roman"/>
+          <w:sz w:val="28"/>
+        </w:rPr>
+      </w:pPr>
+      <w:r>
+        <w:rPr>
+          <w:rFonts w:ascii="Times New Roman" w:hAnsi="Times New Roman"/>
+          <w:sz w:val="28"/>
+        </w:rPr>
+        <w:tab/>
+        <w:t>-</w:t>
+      </w:r>
+      <w:r>
+        <w:rPr>
+          <w:rFonts w:ascii="Times New Roman" w:hAnsi="Times New Roman"/>
+          <w:sz w:val="28"/>
+          <w:lang w:val="en-US"/>
+        </w:rPr>
+        <w:t xml:space="preserve">p </w:t>
+      </w:r>
+      <w:r>
+        <w:rPr>
+          <w:rFonts w:ascii="Times New Roman" w:hAnsi="Times New Roman"/>
+          <w:sz w:val="28"/>
+        </w:rPr>
+        <w:t>алиас для запуска</w:t>
+      </w:r>
+    </w:p>
+    <w:p>
+      <w:pPr>
+        <w:rPr>
+          <w:rFonts w:ascii="Times New Roman" w:hAnsi="Times New Roman"/>
+          <w:sz w:val="28"/>
+        </w:rPr>
+      </w:pPr>
+      <w:r>
+        <w:rPr>
+          <w:rFonts w:ascii="Times New Roman" w:hAnsi="Times New Roman"/>
+          <w:sz w:val="28"/>
+        </w:rPr>
+        <w:tab/>
+        <w:t>-</w:t>
+      </w:r>
+      <w:r>
+        <w:rPr>
+          <w:rFonts w:ascii="Times New Roman" w:hAnsi="Times New Roman"/>
+          <w:sz w:val="28"/>
+          <w:lang w:val="en-US"/>
+        </w:rPr>
+        <w:t>l</w:t>
+      </w:r>
+      <w:r>
+        <w:rPr>
+          <w:rFonts w:ascii="Times New Roman" w:hAnsi="Times New Roman"/>
+          <w:sz w:val="28"/>
+        </w:rPr>
+        <w:t xml:space="preserve"> &lt;</w:t>
+      </w:r>
+      <w:r>
+        <w:rPr>
+          <w:rFonts w:ascii="Times New Roman" w:hAnsi="Times New Roman"/>
+          <w:sz w:val="28"/>
+        </w:rPr>
+        <w:t>файл</w:t>
+      </w:r>
+      <w:r>
+        <w:rPr>
+          <w:rFonts w:ascii="Times New Roman" w:hAnsi="Times New Roman"/>
+          <w:sz w:val="28"/>
+        </w:rPr>
+        <w:t>&gt;</w:t>
+      </w:r>
+      <w:r>
+        <w:rPr>
+          <w:rFonts w:ascii="Times New Roman" w:hAnsi="Times New Roman"/>
+          <w:sz w:val="28"/>
+        </w:rPr>
+        <w:t xml:space="preserve"> указание лога для записи</w:t>
+      </w:r>
+    </w:p>
+    <w:p>
+      <w:pPr>
+        <w:rPr>
+          <w:rFonts w:ascii="Times New Roman" w:hAnsi="Times New Roman"/>
+          <w:sz w:val="28"/>
+        </w:rPr>
+      </w:pPr>
+    </w:p>
+    <w:p>
+      <w:pPr>
+        <w:rPr>
+          <w:rFonts w:ascii="Times New Roman" w:hAnsi="Times New Roman"/>
+          <w:sz w:val="28"/>
+        </w:rPr>
+      </w:pPr>
+      <w:r>
+        <w:rPr>
+          <w:rFonts w:ascii="Times New Roman" w:hAnsi="Times New Roman"/>
+          <w:sz w:val="28"/>
+        </w:rPr>
+        <w:t xml:space="preserve">подключил в </w:t>
+      </w:r>
+      <w:r>
+        <w:rPr>
+          <w:rFonts w:ascii="Times New Roman" w:hAnsi="Times New Roman"/>
+          <w:sz w:val="28"/>
+          <w:lang w:val="en-US"/>
+        </w:rPr>
+        <w:t>cpp</w:t>
+      </w:r>
+      <w:r>
+        <w:rPr>
+          <w:rFonts w:ascii="Times New Roman" w:hAnsi="Times New Roman"/>
+          <w:sz w:val="28"/>
+        </w:rPr>
+        <w:t xml:space="preserve"> </w:t>
+      </w:r>
+    </w:p>
+    <w:p>
+      <w:pPr>
+        <w:ind w:firstLine="708"/>
+        <w:rPr>
+          <w:rFonts w:ascii="Times New Roman" w:hAnsi="Times New Roman"/>
+          <w:sz w:val="28"/>
+          <w:lang w:val="en-US"/>
+        </w:rPr>
+      </w:pPr>
+      <w:r>
+        <w:rPr>
+          <w:rFonts w:ascii="Times New Roman" w:hAnsi="Times New Roman"/>
+          <w:sz w:val="28"/>
+          <w:lang w:val="en-US"/>
+        </w:rPr>
+        <w:t>#ifndef DMALLOC</w:t>
+      </w:r>
+    </w:p>
+    <w:p>
+      <w:pPr>
+        <w:ind w:firstLine="708"/>
+        <w:rPr>
+          <w:rFonts w:ascii="Times New Roman" w:hAnsi="Times New Roman"/>
+          <w:sz w:val="28"/>
+          <w:lang w:val="en-US"/>
+        </w:rPr>
+      </w:pPr>
+      <w:r>
+        <w:rPr>
+          <w:rFonts w:ascii="Times New Roman" w:hAnsi="Times New Roman"/>
+          <w:sz w:val="28"/>
+          <w:lang w:val="en-US"/>
+        </w:rPr>
+        <w:t>#include "dmalloc.h"</w:t>
+      </w:r>
+    </w:p>
+    <w:p>
+      <w:pPr>
+        <w:ind w:firstLine="708"/>
+        <w:rPr>
+          <w:rFonts w:ascii="Times New Roman" w:hAnsi="Times New Roman"/>
+          <w:sz w:val="28"/>
+          <w:lang w:val="en-US"/>
+        </w:rPr>
+      </w:pPr>
+      <w:r>
+        <w:rPr>
+          <w:rFonts w:ascii="Times New Roman" w:hAnsi="Times New Roman"/>
+          <w:sz w:val="28"/>
+          <w:lang w:val="en-US"/>
+        </w:rPr>
+        <w:t>#endif</w:t>
+      </w:r>
+    </w:p>
+    <w:p>
+      <w:pPr>
+        <w:rPr>
+          <w:rFonts w:ascii="Times New Roman" w:hAnsi="Times New Roman"/>
+          <w:sz w:val="28"/>
+          <w:lang w:val="en-US"/>
+        </w:rPr>
+      </w:pPr>
+    </w:p>
+    <w:p>
+      <w:pPr>
+        <w:rPr>
+          <w:rFonts w:ascii="Times New Roman" w:hAnsi="Times New Roman"/>
+          <w:sz w:val="28"/>
+        </w:rPr>
+      </w:pPr>
+      <w:r>
+        <w:rPr>
+          <w:rFonts w:ascii="Times New Roman" w:hAnsi="Times New Roman"/>
+          <w:sz w:val="28"/>
+        </w:rPr>
+        <w:t>установка</w:t>
+      </w:r>
+    </w:p>
+    <w:p>
+      <w:pPr>
+        <w:rPr>
+          <w:rFonts w:ascii="Times New Roman" w:hAnsi="Times New Roman"/>
+          <w:sz w:val="28"/>
+        </w:rPr>
+      </w:pPr>
+      <w:r>
+        <w:rPr>
+          <w:rFonts w:ascii="Times New Roman" w:hAnsi="Times New Roman"/>
+          <w:sz w:val="28"/>
+        </w:rPr>
+        <w:tab/>
+        <w:t>скачать</w:t>
+      </w:r>
+      <w:r>
+        <w:rPr>
+          <w:rFonts w:ascii="Times New Roman" w:hAnsi="Times New Roman"/>
+          <w:sz w:val="28"/>
+          <w:lang w:val="en-US"/>
+        </w:rPr>
+        <w:t xml:space="preserve"> </w:t>
+      </w:r>
+      <w:r>
+        <w:rPr>
+          <w:rFonts w:ascii="Times New Roman" w:hAnsi="Times New Roman"/>
+          <w:sz w:val="28"/>
+        </w:rPr>
+        <w:t>архив</w:t>
+      </w:r>
+      <w:r>
+        <w:rPr>
+          <w:rFonts w:ascii="Times New Roman" w:hAnsi="Times New Roman"/>
+          <w:sz w:val="28"/>
+          <w:lang w:val="en-US"/>
+        </w:rPr>
+        <w:t xml:space="preserve"> </w:t>
+      </w:r>
+      <w:r>
+        <w:rPr>
+          <w:rFonts w:ascii="Times New Roman" w:hAnsi="Times New Roman"/>
+          <w:sz w:val="28"/>
+        </w:rPr>
+        <w:t>и</w:t>
+      </w:r>
+      <w:r>
+        <w:rPr>
+          <w:rFonts w:ascii="Times New Roman" w:hAnsi="Times New Roman"/>
+          <w:sz w:val="28"/>
+          <w:lang w:val="en-US"/>
+        </w:rPr>
+        <w:t xml:space="preserve"> </w:t>
+      </w:r>
+      <w:r>
+        <w:rPr>
+          <w:rFonts w:ascii="Times New Roman" w:hAnsi="Times New Roman"/>
+          <w:sz w:val="28"/>
+        </w:rPr>
+        <w:t>распаковать</w:t>
+      </w:r>
+    </w:p>
+    <w:p>
+      <w:pPr>
+        <w:rPr>
+          <w:rFonts w:ascii="Times New Roman" w:hAnsi="Times New Roman"/>
+          <w:sz w:val="28"/>
+          <w:lang w:val="en-US"/>
+        </w:rPr>
+      </w:pPr>
+      <w:r>
+        <w:rPr>
+          <w:rFonts w:ascii="Times New Roman" w:hAnsi="Times New Roman"/>
+          <w:sz w:val="28"/>
+        </w:rPr>
+        <w:tab/>
+      </w:r>
+      <w:proofErr w:type="gramStart"/>
+      <w:r>
+        <w:rPr>
+          <w:rFonts w:ascii="Times New Roman" w:hAnsi="Times New Roman"/>
+          <w:sz w:val="28"/>
+          <w:lang w:val="en-US"/>
+        </w:rPr>
+        <w:t>./</w:t>
+      </w:r>
+      <w:proofErr w:type="gramEnd"/>
+      <w:r>
+        <w:rPr>
+          <w:rFonts w:ascii="Times New Roman" w:hAnsi="Times New Roman"/>
+          <w:sz w:val="28"/>
+          <w:lang w:val="en-US"/>
+        </w:rPr>
+        <w:t>configure</w:t>
+      </w:r>
+    </w:p>
+    <w:p>
+      <w:pPr>
+        <w:rPr>
+          <w:rFonts w:ascii="Times New Roman" w:hAnsi="Times New Roman"/>
+          <w:sz w:val="28"/>
+          <w:lang w:val="en-US"/>
+        </w:rPr>
+      </w:pPr>
+      <w:r>
+        <w:rPr>
+          <w:rFonts w:ascii="Times New Roman" w:hAnsi="Times New Roman"/>
+          <w:sz w:val="28"/>
+          <w:lang w:val="en-US"/>
+        </w:rPr>
+        <w:tab/>
+        <w:t>make</w:t>
+      </w:r>
+    </w:p>
+    <w:p>
+      <w:pPr>
+        <w:rPr>
+          <w:rFonts w:ascii="Times New Roman" w:hAnsi="Times New Roman"/>
+          <w:sz w:val="28"/>
+          <w:lang w:val="en-US"/>
+        </w:rPr>
+      </w:pPr>
+      <w:r>
+        <w:rPr>
+          <w:rFonts w:ascii="Times New Roman" w:hAnsi="Times New Roman"/>
+          <w:sz w:val="28"/>
+          <w:lang w:val="en-US"/>
+        </w:rPr>
+        <w:tab/>
+        <w:t xml:space="preserve">make install </w:t>
+      </w:r>
+    </w:p>
+    <w:p>
+      <w:pPr>
+        <w:rPr>
+          <w:rFonts w:ascii="Times New Roman" w:hAnsi="Times New Roman"/>
+          <w:sz w:val="28"/>
+          <w:lang w:val="en-US"/>
+        </w:rPr>
+      </w:pPr>
+      <w:r>
+        <w:rPr>
+          <w:rFonts w:ascii="Times New Roman" w:hAnsi="Times New Roman"/>
+          <w:sz w:val="28"/>
+        </w:rPr>
+        <w:t>либо</w:t>
+      </w:r>
+    </w:p>
+    <w:p>
+      <w:pPr>
+        <w:ind w:firstLine="708"/>
+        <w:rPr>
+          <w:rFonts w:ascii="Times New Roman" w:hAnsi="Times New Roman"/>
+          <w:sz w:val="28"/>
+          <w:lang w:val="en-US"/>
+        </w:rPr>
+      </w:pPr>
+      <w:r>
+        <w:rPr>
+          <w:rFonts w:ascii="Times New Roman" w:hAnsi="Times New Roman"/>
+          <w:sz w:val="28"/>
+          <w:lang w:val="en-US"/>
+        </w:rPr>
+        <w:t>$</w:t>
+      </w:r>
+      <w:bookmarkStart w:id="2" w:name="OLE_LINK3"/>
+      <w:bookmarkStart w:id="3" w:name="OLE_LINK4"/>
+      <w:r>
+        <w:rPr>
+          <w:rFonts w:ascii="Times New Roman" w:hAnsi="Times New Roman"/>
+          <w:sz w:val="28"/>
+          <w:lang w:val="en-US"/>
+        </w:rPr>
+        <w:t>sudo apt install libdmalloc-dev</w:t>
+      </w:r>
+      <w:bookmarkEnd w:id="2"/>
+      <w:bookmarkEnd w:id="3"/>
+    </w:p>
+    <w:p>
+      <w:pPr>
+        <w:ind w:firstLine="708"/>
+        <w:rPr>
+          <w:rFonts w:ascii="Times New Roman" w:hAnsi="Times New Roman"/>
+          <w:sz w:val="28"/>
+          <w:lang w:val="en-US"/>
+        </w:rPr>
+      </w:pPr>
+    </w:p>
+    <w:p>
+      <w:pPr>
+        <w:rPr>
+          <w:rFonts w:ascii="Times New Roman" w:hAnsi="Times New Roman"/>
+          <w:sz w:val="28"/>
+          <w:lang w:val="en-US"/>
+        </w:rPr>
+      </w:pPr>
+      <w:r>
+        <w:rPr>
+          <w:rFonts w:ascii="Times New Roman" w:hAnsi="Times New Roman"/>
+          <w:sz w:val="28"/>
+          <w:lang w:val="en-US"/>
+        </w:rPr>
+        <w:t>$</w:t>
+      </w:r>
+      <w:r>
+        <w:rPr>
+          <w:rFonts w:ascii="Times New Roman" w:hAnsi="Times New Roman"/>
+          <w:sz w:val="28"/>
+          <w:lang w:val="en-US"/>
+        </w:rPr>
+        <w:t>eval `command dmalloc -b -l logfile -i 100 low`</w:t>
+      </w:r>
+    </w:p>
+    <w:p>
+      <w:pPr>
+        <w:rPr>
+          <w:rFonts w:ascii="Times New Roman" w:hAnsi="Times New Roman"/>
+          <w:sz w:val="28"/>
+          <w:lang w:val="en-US"/>
+        </w:rPr>
+      </w:pPr>
+    </w:p>
+    <w:p>
+      <w:pPr>
+        <w:rPr>
+          <w:rFonts w:ascii="Times New Roman" w:hAnsi="Times New Roman"/>
+          <w:sz w:val="28"/>
+        </w:rPr>
+      </w:pPr>
+      <w:r>
+        <w:rPr>
+          <w:rFonts w:ascii="Times New Roman" w:hAnsi="Times New Roman"/>
+          <w:sz w:val="28"/>
+        </w:rPr>
+        <w:t>dmalloc</w:t>
+      </w:r>
+      <w:r>
+        <w:rPr>
+          <w:rFonts w:ascii="Times New Roman" w:hAnsi="Times New Roman"/>
+          <w:sz w:val="28"/>
+        </w:rPr>
+        <w:t xml:space="preserve"> - </w:t>
+      </w:r>
+      <w:r>
+        <w:rPr>
+          <w:rFonts w:ascii="Times New Roman" w:hAnsi="Times New Roman"/>
+          <w:sz w:val="28"/>
+        </w:rPr>
+        <w:t>может быть скомпонована с приложением статически или связана динамически при помощи</w:t>
+      </w:r>
+      <w:r>
+        <w:rPr>
+          <w:rFonts w:ascii="Times New Roman" w:hAnsi="Times New Roman"/>
+          <w:sz w:val="28"/>
+        </w:rPr>
+        <w:t xml:space="preserve"> </w:t>
+      </w:r>
+      <w:r>
+        <w:rPr>
+          <w:rFonts w:ascii="Times New Roman" w:hAnsi="Times New Roman"/>
+          <w:sz w:val="28"/>
+        </w:rPr>
+        <w:t>LD_PRELOAD</w:t>
+      </w:r>
+    </w:p>
+    <w:p>
+      <w:pPr>
+        <w:rPr>
+          <w:rFonts w:ascii="Times New Roman" w:hAnsi="Times New Roman"/>
+          <w:sz w:val="28"/>
+        </w:rPr>
+      </w:pPr>
+      <w:r>
+        <w:rPr>
+          <w:rFonts w:ascii="Times New Roman" w:hAnsi="Times New Roman"/>
+          <w:sz w:val="28"/>
+        </w:rPr>
+        <w:t>проверить переменную окружения</w:t>
+      </w:r>
+    </w:p>
+    <w:p>
+      <w:pPr>
+        <w:ind w:firstLine="708"/>
+        <w:rPr>
+          <w:rFonts w:ascii="Times New Roman" w:hAnsi="Times New Roman"/>
+          <w:sz w:val="28"/>
+        </w:rPr>
+      </w:pPr>
+      <w:r>
+        <w:rPr>
+          <w:rFonts w:ascii="Times New Roman" w:hAnsi="Times New Roman"/>
+          <w:sz w:val="28"/>
+        </w:rPr>
+        <w:t>$</w:t>
+      </w:r>
+      <w:r>
+        <w:rPr>
+          <w:rFonts w:ascii="Times New Roman" w:hAnsi="Times New Roman"/>
+          <w:sz w:val="28"/>
+        </w:rPr>
+        <w:t>echo $DMALLOC_OPTIONS</w:t>
+      </w:r>
+    </w:p>
+    <w:p>
+      <w:pPr>
+        <w:rPr>
+          <w:rFonts w:ascii="Times New Roman" w:hAnsi="Times New Roman"/>
+          <w:sz w:val="28"/>
+        </w:rPr>
+      </w:pPr>
+      <w:r>
+        <w:rPr>
+          <w:rFonts w:ascii="Times New Roman" w:hAnsi="Times New Roman"/>
+          <w:sz w:val="28"/>
+        </w:rPr>
+        <w:lastRenderedPageBreak/>
+        <w:t xml:space="preserve">Полный список лексем вместе с кратким объяснением и соответствующим каждой лексеме числовым значением можно получить с помощью </w:t>
+      </w:r>
+    </w:p>
+    <w:p>
+      <w:pPr>
+        <w:rPr>
+          <w:rFonts w:ascii="Times New Roman" w:hAnsi="Times New Roman"/>
+          <w:sz w:val="28"/>
+        </w:rPr>
+      </w:pPr>
+      <w:r>
+        <w:rPr>
+          <w:rFonts w:ascii="Times New Roman" w:hAnsi="Times New Roman"/>
+          <w:sz w:val="28"/>
+        </w:rPr>
+        <w:tab/>
+      </w:r>
+      <w:r>
+        <w:rPr>
+          <w:rFonts w:ascii="Times New Roman" w:hAnsi="Times New Roman"/>
+          <w:sz w:val="28"/>
+        </w:rPr>
+        <w:t>dmalloc -DV</w:t>
+      </w:r>
+    </w:p>
+    <w:p>
+      <w:pPr>
+        <w:rPr>
+          <w:rFonts w:ascii="Times New Roman" w:hAnsi="Times New Roman"/>
+          <w:sz w:val="28"/>
+        </w:rPr>
+      </w:pPr>
+    </w:p>
+    <w:p>
+      <w:pPr>
+        <w:rPr>
+          <w:rFonts w:ascii="Times New Roman" w:hAnsi="Times New Roman"/>
+          <w:sz w:val="28"/>
+        </w:rPr>
+      </w:pPr>
+      <w:r>
+        <w:rPr>
+          <w:rFonts w:ascii="Times New Roman" w:hAnsi="Times New Roman"/>
+          <w:sz w:val="28"/>
+        </w:rPr>
+        <w:t>компиляция</w:t>
+      </w:r>
+      <w:r>
+        <w:rPr>
+          <w:rFonts w:ascii="Times New Roman" w:hAnsi="Times New Roman"/>
+          <w:sz w:val="28"/>
+        </w:rPr>
+        <w:t xml:space="preserve"> </w:t>
+      </w:r>
+      <w:r>
+        <w:rPr>
+          <w:rFonts w:ascii="Times New Roman" w:hAnsi="Times New Roman"/>
+          <w:sz w:val="28"/>
+        </w:rPr>
+        <w:t>статически</w:t>
+      </w:r>
+      <w:r>
+        <w:rPr>
+          <w:rFonts w:ascii="Times New Roman" w:hAnsi="Times New Roman"/>
+          <w:sz w:val="28"/>
+        </w:rPr>
+        <w:t xml:space="preserve"> -</w:t>
+      </w:r>
+      <w:r>
+        <w:rPr>
+          <w:rFonts w:ascii="Times New Roman" w:hAnsi="Times New Roman"/>
+          <w:sz w:val="28"/>
+        </w:rPr>
+        <w:t xml:space="preserve"> </w:t>
+      </w:r>
+      <w:r>
+        <w:rPr>
+          <w:rFonts w:ascii="Times New Roman" w:hAnsi="Times New Roman"/>
+          <w:sz w:val="28"/>
+        </w:rPr>
+        <w:t>почему-то</w:t>
+      </w:r>
+      <w:r>
+        <w:rPr>
+          <w:rFonts w:ascii="Times New Roman" w:hAnsi="Times New Roman"/>
+          <w:sz w:val="28"/>
+        </w:rPr>
+        <w:t xml:space="preserve"> не удалась</w:t>
+      </w:r>
+    </w:p>
+    <w:p>
+      <w:pPr>
+        <w:rPr>
+          <w:rFonts w:ascii="Times New Roman" w:hAnsi="Times New Roman"/>
+          <w:sz w:val="28"/>
+          <w:lang w:val="en-US"/>
+        </w:rPr>
+      </w:pPr>
+      <w:r>
+        <w:rPr>
+          <w:rFonts w:ascii="Times New Roman" w:hAnsi="Times New Roman"/>
+          <w:sz w:val="28"/>
+          <w:lang w:val="en-US"/>
+        </w:rPr>
+        <w:t>g++ -Wall -DDMALLOC -DDMALLOC_FUNC_CHECK -I/usr/local/include -L/usr/local/lib main.cpp -ldmalloc</w:t>
+      </w:r>
+    </w:p>
+    <w:p>
+      <w:pPr>
+        <w:rPr>
+          <w:color w:val="333333"/>
+          <w:sz w:val="21"/>
+          <w:szCs w:val="21"/>
+          <w:shd w:val="clear" w:color="auto" w:fill="FFFFFF"/>
+        </w:rPr>
+      </w:pPr>
+    </w:p>
+    <w:p>
+      <w:pPr>
+        <w:rPr>
+          <w:rFonts w:ascii="Times New Roman" w:hAnsi="Times New Roman"/>
+          <w:sz w:val="28"/>
+        </w:rPr>
+      </w:pPr>
+      <w:r>
+        <w:rPr>
+          <w:rFonts w:ascii="Times New Roman" w:hAnsi="Times New Roman"/>
+          <w:sz w:val="28"/>
+        </w:rPr>
+        <w:t>выполнение динамически</w:t>
+      </w:r>
+    </w:p>
+    <w:p>
+      <w:pPr>
+        <w:rPr>
+          <w:rFonts w:ascii="Times New Roman" w:hAnsi="Times New Roman"/>
+          <w:sz w:val="28"/>
+          <w:lang w:val="en-US"/>
+        </w:rPr>
+      </w:pPr>
+      <w:r>
+        <w:rPr>
+          <w:rFonts w:ascii="Times New Roman" w:hAnsi="Times New Roman"/>
+          <w:sz w:val="28"/>
+          <w:lang w:val="en-US"/>
+        </w:rPr>
+        <w:t>LD_PRELOAD=libdmalloc.so ./a.out</w:t>
+      </w:r>
+    </w:p>
+    <w:p>
+      <w:pPr>
+        <w:rPr>
+          <w:rFonts w:ascii="Times New Roman" w:hAnsi="Times New Roman"/>
+          <w:sz w:val="28"/>
+          <w:lang w:val="en-US"/>
+        </w:rPr>
+      </w:pPr>
+    </w:p>
+    <w:p>
+      <w:pPr>
+        <w:rPr>
+          <w:rFonts w:ascii="Times New Roman" w:hAnsi="Times New Roman"/>
+          <w:sz w:val="28"/>
+          <w:lang w:val="en-US"/>
+        </w:rPr>
+      </w:pPr>
+      <w:r>
+        <w:rPr>
+          <w:rFonts w:ascii="Times New Roman" w:hAnsi="Times New Roman"/>
+          <w:sz w:val="28"/>
+          <w:lang w:val="en-US"/>
+        </w:rPr>
+        <w:t>logfile</w:t>
+      </w:r>
+    </w:p>
+    <w:p>
+      <w:pPr>
+        <w:rPr>
+          <w:rFonts w:ascii="Times New Roman" w:hAnsi="Times New Roman"/>
+          <w:sz w:val="28"/>
+          <w:lang w:val="en-US"/>
+        </w:rPr>
+      </w:pPr>
+      <w:r>
+        <w:rPr>
+          <w:rFonts w:ascii="Times New Roman" w:hAnsi="Times New Roman"/>
+          <w:sz w:val="28"/>
+          <w:lang w:val="en-US"/>
+        </w:rPr>
+        <w:t>1606889229: 83: Dmalloc version '5.5.2' from 'http://dmalloc.com/'</w:t>
+      </w:r>
+    </w:p>
+    <w:p>
+      <w:pPr>
+        <w:rPr>
+          <w:rFonts w:ascii="Times New Roman" w:hAnsi="Times New Roman"/>
+          <w:sz w:val="28"/>
+          <w:lang w:val="en-US"/>
+        </w:rPr>
+      </w:pPr>
+      <w:r>
+        <w:rPr>
+          <w:rFonts w:ascii="Times New Roman" w:hAnsi="Times New Roman"/>
+          <w:sz w:val="28"/>
+          <w:lang w:val="en-US"/>
+        </w:rPr>
+        <w:t>1606889229: 83: flags = 0x4e48503, logfile 'logfile'</w:t>
+      </w:r>
+    </w:p>
+    <w:p>
+      <w:pPr>
+        <w:rPr>
+          <w:rFonts w:ascii="Times New Roman" w:hAnsi="Times New Roman"/>
+          <w:sz w:val="28"/>
+          <w:lang w:val="en-US"/>
+        </w:rPr>
+      </w:pPr>
+      <w:r>
+        <w:rPr>
+          <w:rFonts w:ascii="Times New Roman" w:hAnsi="Times New Roman"/>
+          <w:sz w:val="28"/>
+          <w:lang w:val="en-US"/>
+        </w:rPr>
+        <w:t>1606889229: 83: interval = 100, addr = 0, seen # = 0, limit = 0</w:t>
+      </w:r>
+    </w:p>
+    <w:p>
+      <w:pPr>
+        <w:rPr>
+          <w:rFonts w:ascii="Times New Roman" w:hAnsi="Times New Roman"/>
+          <w:sz w:val="28"/>
+          <w:lang w:val="en-US"/>
+        </w:rPr>
+      </w:pPr>
+      <w:r>
+        <w:rPr>
+          <w:rFonts w:ascii="Times New Roman" w:hAnsi="Times New Roman"/>
+          <w:sz w:val="28"/>
+          <w:lang w:val="en-US"/>
+        </w:rPr>
+        <w:t>1606889229: 83: threads enabled, lock-on = 0, lock-init = 2</w:t>
+      </w:r>
+    </w:p>
+    <w:p>
+      <w:pPr>
+        <w:rPr>
+          <w:rFonts w:ascii="Times New Roman" w:hAnsi="Times New Roman"/>
+          <w:sz w:val="28"/>
+          <w:lang w:val="en-US"/>
+        </w:rPr>
+      </w:pPr>
+      <w:r>
+        <w:rPr>
+          <w:rFonts w:ascii="Times New Roman" w:hAnsi="Times New Roman"/>
+          <w:sz w:val="28"/>
+          <w:lang w:val="en-US"/>
+        </w:rPr>
+        <w:t>1606889229: 83: starting time = 1606889218</w:t>
+      </w:r>
+    </w:p>
+    <w:p>
+      <w:pPr>
+        <w:rPr>
+          <w:rFonts w:ascii="Times New Roman" w:hAnsi="Times New Roman"/>
+          <w:sz w:val="28"/>
+          <w:lang w:val="en-US"/>
+        </w:rPr>
+      </w:pPr>
+      <w:r>
+        <w:rPr>
+          <w:rFonts w:ascii="Times New Roman" w:hAnsi="Times New Roman"/>
+          <w:sz w:val="28"/>
+          <w:lang w:val="en-US"/>
+        </w:rPr>
+        <w:t>1606889229: 83: process pid = 3025</w:t>
+      </w:r>
+    </w:p>
+    <w:p>
+      <w:pPr>
+        <w:rPr>
+          <w:rFonts w:ascii="Times New Roman" w:hAnsi="Times New Roman"/>
+          <w:sz w:val="28"/>
+          <w:lang w:val="en-US"/>
+        </w:rPr>
+      </w:pPr>
+    </w:p>
+    <w:p>
+      <w:pPr>
+        <w:rPr>
+          <w:rFonts w:ascii="Times New Roman" w:hAnsi="Times New Roman"/>
+          <w:sz w:val="28"/>
+        </w:rPr>
+      </w:pPr>
+      <w:r>
+        <w:rPr>
+          <w:rFonts w:ascii="Times New Roman" w:hAnsi="Times New Roman"/>
+          <w:sz w:val="28"/>
+          <w:lang w:val="en-US"/>
+        </w:rPr>
+        <w:t>libdmalloc</w:t>
+      </w:r>
+      <w:r>
+        <w:rPr>
+          <w:rFonts w:ascii="Times New Roman" w:hAnsi="Times New Roman"/>
+          <w:sz w:val="28"/>
+        </w:rPr>
+        <w:t xml:space="preserve"> выводит данные о</w:t>
+      </w:r>
+    </w:p>
+    <w:p>
+      <w:pPr>
+        <w:rPr>
+          <w:rFonts w:ascii="Times New Roman" w:hAnsi="Times New Roman"/>
+          <w:sz w:val="28"/>
+        </w:rPr>
+      </w:pPr>
+      <w:r>
+        <w:rPr>
+          <w:rFonts w:ascii="Times New Roman" w:hAnsi="Times New Roman"/>
+          <w:sz w:val="28"/>
+        </w:rPr>
+        <w:t xml:space="preserve">   выделении памяти, количестве вызовов конкретных функций</w:t>
+      </w:r>
+    </w:p>
+    <w:p>
+      <w:pPr>
+        <w:rPr>
+          <w:rFonts w:ascii="Times New Roman" w:hAnsi="Times New Roman"/>
+          <w:sz w:val="28"/>
+        </w:rPr>
+      </w:pPr>
+    </w:p>
+    <w:p>
+      <w:pPr>
+        <w:rPr>
+          <w:rFonts w:ascii="Times New Roman" w:hAnsi="Times New Roman"/>
+          <w:sz w:val="28"/>
+          <w:lang w:val="en-US"/>
+        </w:rPr>
+      </w:pPr>
+      <w:r>
+        <w:rPr>
+          <w:rFonts w:ascii="Times New Roman" w:hAnsi="Times New Roman"/>
+          <w:sz w:val="28"/>
+          <w:lang w:val="en-US"/>
+        </w:rPr>
+        <w:t>1606889229: 83: Dumping Chunk Statistics:</w:t>
+      </w:r>
+    </w:p>
+    <w:p>
+      <w:pPr>
+        <w:rPr>
+          <w:rFonts w:ascii="Times New Roman" w:hAnsi="Times New Roman"/>
+          <w:sz w:val="28"/>
+          <w:lang w:val="en-US"/>
+        </w:rPr>
+      </w:pPr>
+      <w:r>
+        <w:rPr>
+          <w:rFonts w:ascii="Times New Roman" w:hAnsi="Times New Roman"/>
+          <w:sz w:val="28"/>
+          <w:lang w:val="en-US"/>
+        </w:rPr>
+        <w:t>1606889229: 83: basic-block 4096 bytes, alignment 8 bytes</w:t>
+      </w:r>
+    </w:p>
+    <w:p>
+      <w:pPr>
+        <w:rPr>
+          <w:rFonts w:ascii="Times New Roman" w:hAnsi="Times New Roman"/>
+          <w:sz w:val="28"/>
+          <w:lang w:val="en-US"/>
+        </w:rPr>
+      </w:pPr>
+      <w:r>
+        <w:rPr>
+          <w:rFonts w:ascii="Times New Roman" w:hAnsi="Times New Roman"/>
+          <w:sz w:val="28"/>
+          <w:lang w:val="en-US"/>
+        </w:rPr>
+        <w:t>1606889229: 83: heap address range: 0x7f7ced230000 to 0x7f7ced3f1000, 1839104 bytes</w:t>
+      </w:r>
+    </w:p>
+    <w:p>
+      <w:pPr>
+        <w:rPr>
+          <w:rFonts w:ascii="Times New Roman" w:hAnsi="Times New Roman"/>
+          <w:sz w:val="28"/>
+          <w:lang w:val="en-US"/>
+        </w:rPr>
+      </w:pPr>
+      <w:r>
+        <w:rPr>
+          <w:rFonts w:ascii="Times New Roman" w:hAnsi="Times New Roman"/>
+          <w:sz w:val="28"/>
+          <w:lang w:val="en-US"/>
+        </w:rPr>
+        <w:t>1606889229: 83:     user blocks: 61 blocks, 224256 bytes (73%)</w:t>
+      </w:r>
+    </w:p>
+    <w:p>
+      <w:pPr>
+        <w:rPr>
+          <w:rFonts w:ascii="Times New Roman" w:hAnsi="Times New Roman"/>
+          <w:sz w:val="28"/>
+          <w:lang w:val="en-US"/>
+        </w:rPr>
+      </w:pPr>
+      <w:r>
+        <w:rPr>
+          <w:rFonts w:ascii="Times New Roman" w:hAnsi="Times New Roman"/>
+          <w:sz w:val="28"/>
+          <w:lang w:val="en-US"/>
+        </w:rPr>
+        <w:t>1606889229: 83:    admin blocks: 14 blocks, 57344 bytes (18%)</w:t>
+      </w:r>
+    </w:p>
+    <w:p>
+      <w:pPr>
+        <w:rPr>
+          <w:rFonts w:ascii="Times New Roman" w:hAnsi="Times New Roman"/>
+          <w:sz w:val="28"/>
+          <w:lang w:val="en-US"/>
+        </w:rPr>
+      </w:pPr>
+      <w:r>
+        <w:rPr>
+          <w:rFonts w:ascii="Times New Roman" w:hAnsi="Times New Roman"/>
+          <w:sz w:val="28"/>
+          <w:lang w:val="en-US"/>
+        </w:rPr>
+        <w:t>1606889229: 83:    total blocks: 75 blocks, 307200 bytes</w:t>
+      </w:r>
+    </w:p>
+    <w:p>
+      <w:pPr>
+        <w:rPr>
+          <w:rFonts w:ascii="Times New Roman" w:hAnsi="Times New Roman"/>
+          <w:sz w:val="28"/>
+          <w:lang w:val="en-US"/>
+        </w:rPr>
+      </w:pPr>
+      <w:r>
+        <w:rPr>
+          <w:rFonts w:ascii="Times New Roman" w:hAnsi="Times New Roman"/>
+          <w:sz w:val="28"/>
+          <w:lang w:val="en-US"/>
+        </w:rPr>
+        <w:t>1606889229: 83: heap checked 1</w:t>
+      </w:r>
+    </w:p>
+    <w:p>
+      <w:pPr>
+        <w:rPr>
+          <w:rFonts w:ascii="Times New Roman" w:hAnsi="Times New Roman"/>
+          <w:sz w:val="28"/>
+          <w:lang w:val="en-US"/>
+        </w:rPr>
+      </w:pPr>
+      <w:r>
+        <w:rPr>
+          <w:rFonts w:ascii="Times New Roman" w:hAnsi="Times New Roman"/>
+          <w:sz w:val="28"/>
+          <w:lang w:val="en-US"/>
+        </w:rPr>
+        <w:lastRenderedPageBreak/>
+        <w:t>1606889229: 83: alloc calls: malloc 45, calloc 0, realloc 0, free 38</w:t>
+      </w:r>
+    </w:p>
+    <w:p>
+      <w:pPr>
+        <w:rPr>
+          <w:rFonts w:ascii="Times New Roman" w:hAnsi="Times New Roman"/>
+          <w:sz w:val="28"/>
+          <w:lang w:val="en-US"/>
+        </w:rPr>
+      </w:pPr>
+      <w:r>
+        <w:rPr>
+          <w:rFonts w:ascii="Times New Roman" w:hAnsi="Times New Roman"/>
+          <w:sz w:val="28"/>
+          <w:lang w:val="en-US"/>
+        </w:rPr>
+        <w:t>1606889229: 83: alloc calls: recalloc 0, memalign 0, posix_memalign 0, valloc 0</w:t>
+      </w:r>
+    </w:p>
+    <w:p>
+      <w:pPr>
+        <w:rPr>
+          <w:rFonts w:ascii="Times New Roman" w:hAnsi="Times New Roman"/>
+          <w:sz w:val="28"/>
+          <w:lang w:val="en-US"/>
+        </w:rPr>
+      </w:pPr>
+      <w:r>
+        <w:rPr>
+          <w:rFonts w:ascii="Times New Roman" w:hAnsi="Times New Roman"/>
+          <w:sz w:val="28"/>
+          <w:lang w:val="en-US"/>
+        </w:rPr>
+        <w:t>1606889229: 83: alloc calls: new 0, delete 0</w:t>
+      </w:r>
+    </w:p>
+    <w:p>
+      <w:pPr>
+        <w:rPr>
+          <w:rFonts w:ascii="Times New Roman" w:hAnsi="Times New Roman"/>
+          <w:sz w:val="28"/>
+          <w:lang w:val="en-US"/>
+        </w:rPr>
+      </w:pPr>
+      <w:r>
+        <w:rPr>
+          <w:rFonts w:ascii="Times New Roman" w:hAnsi="Times New Roman"/>
+          <w:sz w:val="28"/>
+          <w:lang w:val="en-US"/>
+        </w:rPr>
+        <w:t>1606889229: 83:   current memory in use: 195584 bytes (7 pnts)</w:t>
+      </w:r>
+    </w:p>
+    <w:p>
+      <w:pPr>
+        <w:rPr>
+          <w:rFonts w:ascii="Times New Roman" w:hAnsi="Times New Roman"/>
+          <w:sz w:val="28"/>
+          <w:lang w:val="en-US"/>
+        </w:rPr>
+      </w:pPr>
+      <w:r>
+        <w:rPr>
+          <w:rFonts w:ascii="Times New Roman" w:hAnsi="Times New Roman"/>
+          <w:sz w:val="28"/>
+          <w:lang w:val="en-US"/>
+        </w:rPr>
+        <w:t>1606889229: 83:  total memory allocated: 204640 bytes (45 pnts)</w:t>
+      </w:r>
+    </w:p>
+    <w:p>
+      <w:pPr>
+        <w:rPr>
+          <w:rFonts w:ascii="Times New Roman" w:hAnsi="Times New Roman"/>
+          <w:sz w:val="28"/>
+          <w:lang w:val="en-US"/>
+        </w:rPr>
+      </w:pPr>
+      <w:r>
+        <w:rPr>
+          <w:rFonts w:ascii="Times New Roman" w:hAnsi="Times New Roman"/>
+          <w:sz w:val="28"/>
+          <w:lang w:val="en-US"/>
+        </w:rPr>
+        <w:t>1606889229: 83:  max in use at one time: 204429 bytes (20 pnts)</w:t>
+      </w:r>
+    </w:p>
+    <w:p>
+      <w:pPr>
+        <w:rPr>
+          <w:rFonts w:ascii="Times New Roman" w:hAnsi="Times New Roman"/>
+          <w:sz w:val="28"/>
+          <w:lang w:val="en-US"/>
+        </w:rPr>
+      </w:pPr>
+      <w:r>
+        <w:rPr>
+          <w:rFonts w:ascii="Times New Roman" w:hAnsi="Times New Roman"/>
+          <w:sz w:val="28"/>
+          <w:lang w:val="en-US"/>
+        </w:rPr>
+        <w:t>1606889229: 83: max alloced with 1 call: 72704 bytes</w:t>
+      </w:r>
+    </w:p>
+    <w:p>
+      <w:pPr>
+        <w:rPr>
+          <w:rFonts w:ascii="Times New Roman" w:hAnsi="Times New Roman"/>
+          <w:sz w:val="28"/>
+          <w:lang w:val="en-US"/>
+        </w:rPr>
+      </w:pPr>
+      <w:r>
+        <w:rPr>
+          <w:rFonts w:ascii="Times New Roman" w:hAnsi="Times New Roman"/>
+          <w:sz w:val="28"/>
+          <w:lang w:val="en-US"/>
+        </w:rPr>
+        <w:t>1606889229: 83: max unused memory space: 29891 bytes (12%)</w:t>
+      </w:r>
+    </w:p>
+    <w:p>
+      <w:pPr>
+        <w:rPr>
+          <w:rFonts w:ascii="Times New Roman" w:hAnsi="Times New Roman"/>
+          <w:sz w:val="28"/>
+          <w:lang w:val="en-US"/>
+        </w:rPr>
+      </w:pPr>
+      <w:r>
+        <w:rPr>
+          <w:rFonts w:ascii="Times New Roman" w:hAnsi="Times New Roman"/>
+          <w:sz w:val="28"/>
+          <w:lang w:val="en-US"/>
+        </w:rPr>
+        <w:t>1606889229: 83: top 10 allocations:</w:t>
+      </w:r>
+    </w:p>
+    <w:p>
+      <w:pPr>
+        <w:rPr>
+          <w:rFonts w:ascii="Times New Roman" w:hAnsi="Times New Roman"/>
+          <w:sz w:val="28"/>
+          <w:lang w:val="en-US"/>
+        </w:rPr>
+      </w:pPr>
+      <w:r>
+        <w:rPr>
+          <w:rFonts w:ascii="Times New Roman" w:hAnsi="Times New Roman"/>
+          <w:sz w:val="28"/>
+          <w:lang w:val="en-US"/>
+        </w:rPr>
+        <w:t>1606889229: 83:  total-</w:t>
+      </w:r>
+      <w:proofErr w:type="gramStart"/>
+      <w:r>
+        <w:rPr>
+          <w:rFonts w:ascii="Times New Roman" w:hAnsi="Times New Roman"/>
+          <w:sz w:val="28"/>
+          <w:lang w:val="en-US"/>
+        </w:rPr>
+        <w:t>size  count</w:t>
+      </w:r>
+      <w:proofErr w:type="gramEnd"/>
+      <w:r>
+        <w:rPr>
+          <w:rFonts w:ascii="Times New Roman" w:hAnsi="Times New Roman"/>
+          <w:sz w:val="28"/>
+          <w:lang w:val="en-US"/>
+        </w:rPr>
+        <w:t xml:space="preserve"> in-use-size  count  source</w:t>
+      </w:r>
+    </w:p>
+    <w:p>
+      <w:pPr>
+        <w:rPr>
+          <w:rFonts w:ascii="Times New Roman" w:hAnsi="Times New Roman"/>
+          <w:sz w:val="28"/>
+          <w:lang w:val="en-US"/>
+        </w:rPr>
+      </w:pPr>
+      <w:r>
+        <w:rPr>
+          <w:rFonts w:ascii="Times New Roman" w:hAnsi="Times New Roman"/>
+          <w:sz w:val="28"/>
+          <w:lang w:val="en-US"/>
+        </w:rPr>
+        <w:t xml:space="preserve">1606889229: 83:           0      0           0      </w:t>
+      </w:r>
+      <w:proofErr w:type="gramStart"/>
+      <w:r>
+        <w:rPr>
+          <w:rFonts w:ascii="Times New Roman" w:hAnsi="Times New Roman"/>
+          <w:sz w:val="28"/>
+          <w:lang w:val="en-US"/>
+        </w:rPr>
+        <w:t>0  Total</w:t>
+      </w:r>
+      <w:proofErr w:type="gramEnd"/>
+      <w:r>
+        <w:rPr>
+          <w:rFonts w:ascii="Times New Roman" w:hAnsi="Times New Roman"/>
+          <w:sz w:val="28"/>
+          <w:lang w:val="en-US"/>
+        </w:rPr>
+        <w:t xml:space="preserve"> of 0</w:t>
+      </w:r>
+    </w:p>
+    <w:p>
+      <w:pPr>
+        <w:rPr>
+          <w:rFonts w:ascii="Times New Roman" w:hAnsi="Times New Roman"/>
+          <w:sz w:val="28"/>
+          <w:lang w:val="en-US"/>
+        </w:rPr>
+      </w:pPr>
+    </w:p>
+    <w:p>
+      <w:pPr>
+        <w:rPr>
+          <w:rFonts w:ascii="Times New Roman" w:hAnsi="Times New Roman"/>
+          <w:sz w:val="28"/>
+        </w:rPr>
+      </w:pPr>
+      <w:r>
+        <w:rPr>
+          <w:rFonts w:ascii="Times New Roman" w:hAnsi="Times New Roman"/>
+          <w:sz w:val="28"/>
+        </w:rPr>
+        <w:t>в программе имеются ошибки, приводящие к утечкам памяти</w:t>
+      </w:r>
+    </w:p>
+    <w:p>
+      <w:pPr>
+        <w:rPr>
+          <w:rFonts w:ascii="Times New Roman" w:hAnsi="Times New Roman"/>
+          <w:sz w:val="28"/>
+        </w:rPr>
+      </w:pPr>
+    </w:p>
+    <w:p>
+      <w:pPr>
+        <w:rPr>
+          <w:rFonts w:ascii="Times New Roman" w:hAnsi="Times New Roman"/>
+          <w:sz w:val="28"/>
+          <w:lang w:val="en-US"/>
+        </w:rPr>
+      </w:pPr>
+      <w:r>
+        <w:rPr>
+          <w:rFonts w:ascii="Times New Roman" w:hAnsi="Times New Roman"/>
+          <w:sz w:val="28"/>
+          <w:lang w:val="en-US"/>
+        </w:rPr>
+        <w:t>1606889229: 83: Dumping Not-Freed Pointers Changed Since Start:</w:t>
+      </w:r>
+    </w:p>
+    <w:p>
+      <w:pPr>
+        <w:rPr>
+          <w:rFonts w:ascii="Times New Roman" w:hAnsi="Times New Roman"/>
+          <w:sz w:val="28"/>
+          <w:lang w:val="en-US"/>
+        </w:rPr>
+      </w:pPr>
+      <w:r>
+        <w:rPr>
+          <w:rFonts w:ascii="Times New Roman" w:hAnsi="Times New Roman"/>
+          <w:sz w:val="28"/>
+          <w:lang w:val="en-US"/>
+        </w:rPr>
+        <w:t>1606889229: 83:  not freed: '0x7f7ced340008|s1' (32768 bytes) from 'unknown'</w:t>
+      </w:r>
+    </w:p>
+    <w:p>
+      <w:pPr>
+        <w:rPr>
+          <w:rFonts w:ascii="Times New Roman" w:hAnsi="Times New Roman"/>
+          <w:sz w:val="28"/>
+          <w:lang w:val="en-US"/>
+        </w:rPr>
+      </w:pPr>
+      <w:r>
+        <w:rPr>
+          <w:rFonts w:ascii="Times New Roman" w:hAnsi="Times New Roman"/>
+          <w:sz w:val="28"/>
+          <w:lang w:val="en-US"/>
+        </w:rPr>
+        <w:t>1606889229: 83:  not freed: '0x7f7ced350008|s1' (32768 bytes) from 'unknown'</w:t>
+      </w:r>
+    </w:p>
+    <w:p>
+      <w:pPr>
+        <w:rPr>
+          <w:rFonts w:ascii="Times New Roman" w:hAnsi="Times New Roman"/>
+          <w:sz w:val="28"/>
+          <w:lang w:val="en-US"/>
+        </w:rPr>
+      </w:pPr>
+      <w:r>
+        <w:rPr>
+          <w:rFonts w:ascii="Times New Roman" w:hAnsi="Times New Roman"/>
+          <w:sz w:val="28"/>
+          <w:lang w:val="en-US"/>
+        </w:rPr>
+        <w:t>1606889229: 83:  not freed: '0x7f7ced360008|s1' (32768 bytes) from 'unknown'</w:t>
+      </w:r>
+    </w:p>
+    <w:p>
+      <w:pPr>
+        <w:rPr>
+          <w:rFonts w:ascii="Times New Roman" w:hAnsi="Times New Roman"/>
+          <w:sz w:val="28"/>
+          <w:lang w:val="en-US"/>
+        </w:rPr>
+      </w:pPr>
+      <w:r>
+        <w:rPr>
+          <w:rFonts w:ascii="Times New Roman" w:hAnsi="Times New Roman"/>
+          <w:sz w:val="28"/>
+          <w:lang w:val="en-US"/>
+        </w:rPr>
+        <w:t>1606889229: 83:  not freed: '0x7f7ced370008|s1' (8192 bytes) from 'unknown'</w:t>
+      </w:r>
+    </w:p>
+    <w:p>
+      <w:pPr>
+        <w:rPr>
+          <w:rFonts w:ascii="Times New Roman" w:hAnsi="Times New Roman"/>
+          <w:sz w:val="28"/>
+          <w:lang w:val="en-US"/>
+        </w:rPr>
+      </w:pPr>
+      <w:r>
+        <w:rPr>
+          <w:rFonts w:ascii="Times New Roman" w:hAnsi="Times New Roman"/>
+          <w:sz w:val="28"/>
+          <w:lang w:val="en-US"/>
+        </w:rPr>
+        <w:t>1606889229: 83:  not freed: '0x7f7ced380008|s1' (8192 bytes) from 'unknown'</w:t>
+      </w:r>
+    </w:p>
+    <w:p>
+      <w:pPr>
+        <w:rPr>
+          <w:rFonts w:ascii="Times New Roman" w:hAnsi="Times New Roman"/>
+          <w:sz w:val="28"/>
+          <w:lang w:val="en-US"/>
+        </w:rPr>
+      </w:pPr>
+      <w:r>
+        <w:rPr>
+          <w:rFonts w:ascii="Times New Roman" w:hAnsi="Times New Roman"/>
+          <w:sz w:val="28"/>
+          <w:lang w:val="en-US"/>
+        </w:rPr>
+        <w:t>1606889229: 83:  not freed: '0x7f7ced3a0008|s1' (8192 bytes) from 'unknown'</w:t>
+      </w:r>
+    </w:p>
+    <w:p>
+      <w:pPr>
+        <w:rPr>
+          <w:rFonts w:ascii="Times New Roman" w:hAnsi="Times New Roman"/>
+          <w:sz w:val="28"/>
+          <w:lang w:val="en-US"/>
+        </w:rPr>
+      </w:pPr>
+      <w:r>
+        <w:rPr>
+          <w:rFonts w:ascii="Times New Roman" w:hAnsi="Times New Roman"/>
+          <w:sz w:val="28"/>
+          <w:lang w:val="en-US"/>
+        </w:rPr>
+        <w:t>1606889229: 83:  not freed: '0x7f7ced3b0008|s1' (72704 bytes) from 'unknown'</w:t>
+      </w:r>
+    </w:p>
+    <w:p>
+      <w:pPr>
+        <w:rPr>
+          <w:rFonts w:ascii="Times New Roman" w:hAnsi="Times New Roman"/>
+          <w:sz w:val="28"/>
+          <w:lang w:val="en-US"/>
+        </w:rPr>
+      </w:pPr>
+      <w:r>
+        <w:rPr>
+          <w:rFonts w:ascii="Times New Roman" w:hAnsi="Times New Roman"/>
+          <w:sz w:val="28"/>
+          <w:lang w:val="en-US"/>
+        </w:rPr>
+        <w:t>1606889229: 83:  total-</w:t>
+      </w:r>
+      <w:proofErr w:type="gramStart"/>
+      <w:r>
+        <w:rPr>
+          <w:rFonts w:ascii="Times New Roman" w:hAnsi="Times New Roman"/>
+          <w:sz w:val="28"/>
+          <w:lang w:val="en-US"/>
+        </w:rPr>
+        <w:t>size  count</w:t>
+      </w:r>
+      <w:proofErr w:type="gramEnd"/>
+      <w:r>
+        <w:rPr>
+          <w:rFonts w:ascii="Times New Roman" w:hAnsi="Times New Roman"/>
+          <w:sz w:val="28"/>
+          <w:lang w:val="en-US"/>
+        </w:rPr>
+        <w:t xml:space="preserve">  source</w:t>
+      </w:r>
+    </w:p>
+    <w:p>
+      <w:pPr>
+        <w:rPr>
+          <w:rFonts w:ascii="Times New Roman" w:hAnsi="Times New Roman"/>
+          <w:sz w:val="28"/>
+          <w:lang w:val="en-US"/>
+        </w:rPr>
+      </w:pPr>
+      <w:r>
+        <w:rPr>
+          <w:rFonts w:ascii="Times New Roman" w:hAnsi="Times New Roman"/>
+          <w:sz w:val="28"/>
+          <w:lang w:val="en-US"/>
+        </w:rPr>
+        <w:t xml:space="preserve">1606889229: 83:           0      </w:t>
+      </w:r>
+      <w:proofErr w:type="gramStart"/>
+      <w:r>
+        <w:rPr>
+          <w:rFonts w:ascii="Times New Roman" w:hAnsi="Times New Roman"/>
+          <w:sz w:val="28"/>
+          <w:lang w:val="en-US"/>
+        </w:rPr>
+        <w:t>0  Total</w:t>
+      </w:r>
+      <w:proofErr w:type="gramEnd"/>
+      <w:r>
+        <w:rPr>
+          <w:rFonts w:ascii="Times New Roman" w:hAnsi="Times New Roman"/>
+          <w:sz w:val="28"/>
+          <w:lang w:val="en-US"/>
+        </w:rPr>
+        <w:t xml:space="preserve"> of 0</w:t>
+      </w:r>
+    </w:p>
+    <w:p>
+      <w:pPr>
+        <w:rPr>
+          <w:rFonts w:ascii="Times New Roman" w:hAnsi="Times New Roman"/>
+          <w:sz w:val="28"/>
+          <w:lang w:val="en-US"/>
+        </w:rPr>
+      </w:pPr>
+      <w:r>
+        <w:rPr>
+          <w:rFonts w:ascii="Times New Roman" w:hAnsi="Times New Roman"/>
+          <w:sz w:val="28"/>
+          <w:lang w:val="en-US"/>
+        </w:rPr>
+        <w:t>1606889229: 83: ending time = 1606889229, elapsed since start = 0:00:11</w:t>
+      </w:r>
+    </w:p>
+    <w:p>
+      <w:pPr>
+        <w:jc w:val="center"/>
         <w:rPr>
           <w:rFonts w:ascii="Times New Roman" w:hAnsi="Times New Roman"/>
           <w:b/>
           <w:bCs/>
           <w:sz w:val="28"/>
-        </w:rPr>
-        <w:t>Выводы о найденных недочетах</w:t>
-      </w:r>
+          <w:lang w:val="en-US"/>
+        </w:rPr>
+      </w:pPr>
     </w:p>
     <w:p>
       <w:pPr>
@@ -1052,8 +3408,96 @@
           <w:bCs/>
           <w:sz w:val="28"/>
         </w:rPr>
+        <w:t>Выводы о найденных недочетах</w:t>
+      </w:r>
+    </w:p>
+    <w:p>
+      <w:pPr>
+        <w:jc w:val="center"/>
+        <w:rPr>
+          <w:rFonts w:ascii="Times New Roman" w:hAnsi="Times New Roman"/>
+          <w:b/>
+          <w:bCs/>
+          <w:sz w:val="28"/>
+          <w:lang w:val="en-US"/>
+        </w:rPr>
+      </w:pPr>
+      <w:r>
+        <w:rPr>
+          <w:rFonts w:ascii="Times New Roman" w:hAnsi="Times New Roman"/>
+          <w:b/>
+          <w:bCs/>
+          <w:sz w:val="28"/>
+          <w:lang w:val="en-US"/>
+        </w:rPr>
+        <w:t>gprof</w:t>
+      </w:r>
+    </w:p>
+    <w:p>
+      <w:pPr>
+        <w:jc w:val="center"/>
+        <w:rPr>
+          <w:rFonts w:ascii="Times New Roman" w:hAnsi="Times New Roman"/>
+          <w:b/>
+          <w:bCs/>
+          <w:sz w:val="28"/>
+          <w:lang w:val="en-US"/>
+        </w:rPr>
+      </w:pPr>
+    </w:p>
+    <w:p>
+      <w:pPr>
+        <w:jc w:val="center"/>
+        <w:rPr>
+          <w:rFonts w:ascii="Times New Roman" w:hAnsi="Times New Roman"/>
+          <w:b/>
+          <w:bCs/>
+          <w:sz w:val="28"/>
+          <w:lang w:val="en-US"/>
+        </w:rPr>
+      </w:pPr>
+    </w:p>
+    <w:p>
+      <w:pPr>
+        <w:jc w:val="center"/>
+        <w:rPr>
+          <w:rFonts w:ascii="Times New Roman" w:hAnsi="Times New Roman"/>
+          <w:b/>
+          <w:bCs/>
+          <w:sz w:val="28"/>
+        </w:rPr>
+      </w:pPr>
+    </w:p>
+    <w:p>
+      <w:pPr>
+        <w:jc w:val="center"/>
+        <w:rPr>
+          <w:rFonts w:ascii="Times New Roman" w:hAnsi="Times New Roman"/>
+          <w:b/>
+          <w:bCs/>
+          <w:sz w:val="28"/>
+        </w:rPr>
+      </w:pPr>
+      <w:r>
+        <w:rPr>
+          <w:rFonts w:ascii="Times New Roman" w:hAnsi="Times New Roman"/>
+          <w:b/>
+          <w:bCs/>
+          <w:sz w:val="28"/>
+        </w:rPr>
         <w:t>Сравнение исправленной программы с предыдущей версией</w:t>
       </w:r>
+    </w:p>
+    <w:p>
+      <w:pPr>
+        <w:jc w:val="center"/>
+        <w:rPr>
+          <w:rFonts w:ascii="Times New Roman" w:hAnsi="Times New Roman"/>
+          <w:b/>
+          <w:bCs/>
+          <w:sz w:val="28"/>
+        </w:rPr>
+      </w:pPr>
     </w:p>
     <w:p>
       <w:pPr>
@@ -1974,4 +4418,16 @@
     </a:ext>
   </a:extLst>
 </a:theme>
+</file>
+
+<file path=customXml/item1.xml><?xml version="1.0" encoding="utf-8"?>
+<b:Sources xmlns:b="http://schemas.openxmlformats.org/officeDocument/2006/bibliography" xmlns="http://schemas.openxmlformats.org/officeDocument/2006/bibliography" SelectedStyle="\APASixthEditionOfficeOnline.xsl" StyleName="APA" Version="6"/>
+</file>
+
+<file path=customXml/itemProps1.xml><?xml version="1.0" encoding="utf-8"?>
+<ds:datastoreItem xmlns:ds="http://schemas.openxmlformats.org/officeDocument/2006/customXml" ds:itemID="{FC1C69E6-9003-43F9-A0FB-122244AA6259}">
+  <ds:schemaRefs>
+    <ds:schemaRef ds:uri="http://schemas.openxmlformats.org/officeDocument/2006/bibliography"/>
+  </ds:schemaRefs>
+</ds:datastoreItem>
 </file>
</xml_diff>